<commit_message>
Add Software Architecture (SWA) section and diagram description
</commit_message>
<xml_diff>
--- a/Software Requirement Specifications .docx
+++ b/Software Requirement Specifications .docx
@@ -511,8 +511,6 @@
         <w:tblCellMar>
           <w:top w:w="186" w:type="dxa"/>
           <w:left w:w="108" w:type="dxa"/>
-          <w:bottom w:w="0" w:type="dxa"/>
-          <w:right w:w="0" w:type="dxa"/>
         </w:tblCellMar>
         <w:tblLook w:val="04A0" w:firstRow="1" w:lastRow="0" w:firstColumn="1" w:lastColumn="0" w:noHBand="0" w:noVBand="1"/>
       </w:tblPr>
@@ -643,7 +641,6 @@
         <w:tblCellMar>
           <w:top w:w="184" w:type="dxa"/>
           <w:left w:w="108" w:type="dxa"/>
-          <w:bottom w:w="0" w:type="dxa"/>
           <w:right w:w="115" w:type="dxa"/>
         </w:tblCellMar>
         <w:tblLook w:val="04A0" w:firstRow="1" w:lastRow="0" w:firstColumn="1" w:lastColumn="0" w:noHBand="0" w:noVBand="1"/>
@@ -1055,7 +1052,6 @@
         <w:tblW w:w="9458" w:type="dxa"/>
         <w:tblInd w:w="132" w:type="dxa"/>
         <w:tblCellMar>
-          <w:top w:w="0" w:type="dxa"/>
           <w:left w:w="108" w:type="dxa"/>
           <w:bottom w:w="58" w:type="dxa"/>
           <w:right w:w="115" w:type="dxa"/>
@@ -9881,8 +9877,6 @@
         <w:tblCellMar>
           <w:top w:w="173" w:type="dxa"/>
           <w:left w:w="106" w:type="dxa"/>
-          <w:bottom w:w="0" w:type="dxa"/>
-          <w:right w:w="0" w:type="dxa"/>
         </w:tblCellMar>
         <w:tblLook w:val="04A0" w:firstRow="1" w:lastRow="0" w:firstColumn="1" w:lastColumn="0" w:noHBand="0" w:noVBand="1"/>
       </w:tblPr>
@@ -10881,7 +10875,6 @@
           <w:top w:w="177" w:type="dxa"/>
           <w:left w:w="77" w:type="dxa"/>
           <w:bottom w:w="125" w:type="dxa"/>
-          <w:right w:w="0" w:type="dxa"/>
         </w:tblCellMar>
         <w:tblLook w:val="04A0" w:firstRow="1" w:lastRow="0" w:firstColumn="1" w:lastColumn="0" w:noHBand="0" w:noVBand="1"/>
       </w:tblPr>
@@ -11745,9 +11738,6 @@
         <w:tblInd w:w="1472" w:type="dxa"/>
         <w:tblCellMar>
           <w:top w:w="173" w:type="dxa"/>
-          <w:left w:w="0" w:type="dxa"/>
-          <w:bottom w:w="0" w:type="dxa"/>
-          <w:right w:w="0" w:type="dxa"/>
         </w:tblCellMar>
         <w:tblLook w:val="04A0" w:firstRow="1" w:lastRow="0" w:firstColumn="1" w:lastColumn="0" w:noHBand="0" w:noVBand="1"/>
       </w:tblPr>
@@ -13617,9 +13607,7 @@
         <w:tblW w:w="9244" w:type="dxa"/>
         <w:tblInd w:w="1472" w:type="dxa"/>
         <w:tblCellMar>
-          <w:top w:w="0" w:type="dxa"/>
           <w:left w:w="106" w:type="dxa"/>
-          <w:bottom w:w="0" w:type="dxa"/>
           <w:right w:w="115" w:type="dxa"/>
         </w:tblCellMar>
         <w:tblLook w:val="04A0" w:firstRow="1" w:lastRow="0" w:firstColumn="1" w:lastColumn="0" w:noHBand="0" w:noVBand="1"/>
@@ -13880,9 +13868,6 @@
         <w:tblInd w:w="1472" w:type="dxa"/>
         <w:tblCellMar>
           <w:top w:w="10" w:type="dxa"/>
-          <w:left w:w="0" w:type="dxa"/>
-          <w:bottom w:w="0" w:type="dxa"/>
-          <w:right w:w="0" w:type="dxa"/>
         </w:tblCellMar>
         <w:tblLook w:val="04A0" w:firstRow="1" w:lastRow="0" w:firstColumn="1" w:lastColumn="0" w:noHBand="0" w:noVBand="1"/>
       </w:tblPr>
@@ -14292,8 +14277,6 @@
               <w:tblCellMar>
                 <w:top w:w="133" w:type="dxa"/>
                 <w:left w:w="98" w:type="dxa"/>
-                <w:bottom w:w="0" w:type="dxa"/>
-                <w:right w:w="0" w:type="dxa"/>
               </w:tblCellMar>
               <w:tblLook w:val="04A0" w:firstRow="1" w:lastRow="0" w:firstColumn="1" w:lastColumn="0" w:noHBand="0" w:noVBand="1"/>
             </w:tblPr>
@@ -15349,9 +15332,6 @@
         <w:tblInd w:w="1472" w:type="dxa"/>
         <w:tblCellMar>
           <w:top w:w="173" w:type="dxa"/>
-          <w:left w:w="0" w:type="dxa"/>
-          <w:bottom w:w="0" w:type="dxa"/>
-          <w:right w:w="0" w:type="dxa"/>
         </w:tblCellMar>
         <w:tblLook w:val="04A0" w:firstRow="1" w:lastRow="0" w:firstColumn="1" w:lastColumn="0" w:noHBand="0" w:noVBand="1"/>
       </w:tblPr>
@@ -19003,6 +18983,154 @@
     </w:p>
     <w:p>
       <w:pPr>
+        <w:spacing w:after="0" w:line="259" w:lineRule="auto"/>
+        <w:ind w:left="1440" w:firstLine="0"/>
+      </w:pPr>
+      <w:r>
+        <w:t>Figure 6.1.1 shows the high-level architecture of the J – Cinemas Movie Ticketing System, which depicts the relationship between the frontend, backend services, and components that support those things. The system follows a multi-tier microservices architecture, which spreads the system out into independent</w:t>
+      </w:r>
+      <w:r>
+        <w:t xml:space="preserve"> services that handle specific tasks. Each component will communicate through REST APIs whereas the main components are described below:</w:t>
+      </w:r>
+    </w:p>
+    <w:p>
+      <w:pPr>
+        <w:spacing w:after="0" w:line="259" w:lineRule="auto"/>
+        <w:ind w:left="1440" w:firstLine="0"/>
+      </w:pPr>
+    </w:p>
+    <w:p>
+      <w:pPr>
+        <w:spacing w:after="0" w:line="259" w:lineRule="auto"/>
+        <w:ind w:left="1440" w:firstLine="0"/>
+      </w:pPr>
+      <w:r>
+        <w:t>Frontend – The user interface that allows customers to brows movies, select seats, and purchase tickets. It communicates with REST APIs to get and send data.</w:t>
+      </w:r>
+    </w:p>
+    <w:p>
+      <w:pPr>
+        <w:spacing w:after="0" w:line="259" w:lineRule="auto"/>
+        <w:ind w:left="1440" w:firstLine="0"/>
+      </w:pPr>
+    </w:p>
+    <w:p>
+      <w:pPr>
+        <w:spacing w:after="0" w:line="259" w:lineRule="auto"/>
+        <w:ind w:left="1440" w:firstLine="0"/>
+      </w:pPr>
+      <w:r>
+        <w:t>Backend Services – The main communication between the frontend and backend microservices. It routes client requests, manages API responses, and handles data consistency across services.</w:t>
+      </w:r>
+    </w:p>
+    <w:p>
+      <w:pPr>
+        <w:spacing w:after="0" w:line="259" w:lineRule="auto"/>
+        <w:ind w:left="1440" w:firstLine="0"/>
+      </w:pPr>
+    </w:p>
+    <w:p>
+      <w:pPr>
+        <w:spacing w:after="0" w:line="259" w:lineRule="auto"/>
+        <w:ind w:left="1440" w:firstLine="0"/>
+      </w:pPr>
+      <w:r>
+        <w:t>User Service – Handles user-related data like registration details. Works with Authentication Service and the Database.</w:t>
+      </w:r>
+    </w:p>
+    <w:p>
+      <w:pPr>
+        <w:spacing w:after="0" w:line="259" w:lineRule="auto"/>
+        <w:ind w:left="1440" w:firstLine="0"/>
+      </w:pPr>
+    </w:p>
+    <w:p>
+      <w:pPr>
+        <w:spacing w:after="0" w:line="259" w:lineRule="auto"/>
+        <w:ind w:left="1440" w:firstLine="0"/>
+      </w:pPr>
+      <w:r>
+        <w:lastRenderedPageBreak/>
+        <w:t>Movie Management Service – Manages movie listings, theater details, and showtimes. Will perform CRUD operations for movie data and interacts with the Database for storage.</w:t>
+      </w:r>
+    </w:p>
+    <w:p>
+      <w:pPr>
+        <w:spacing w:after="0" w:line="259" w:lineRule="auto"/>
+        <w:ind w:left="1440" w:firstLine="0"/>
+      </w:pPr>
+    </w:p>
+    <w:p>
+      <w:pPr>
+        <w:spacing w:after="0" w:line="259" w:lineRule="auto"/>
+        <w:ind w:left="1440" w:firstLine="0"/>
+      </w:pPr>
+      <w:r>
+        <w:t>Ticket Booking Service – Navigates the ticket reservation, checks available seats, confirms bookings, and communicates with the Payment and Notification service.</w:t>
+      </w:r>
+    </w:p>
+    <w:p>
+      <w:pPr>
+        <w:spacing w:after="0" w:line="259" w:lineRule="auto"/>
+        <w:ind w:left="1440" w:firstLine="0"/>
+      </w:pPr>
+    </w:p>
+    <w:p>
+      <w:pPr>
+        <w:spacing w:after="0" w:line="259" w:lineRule="auto"/>
+        <w:ind w:left="1440" w:firstLine="0"/>
+      </w:pPr>
+      <w:r>
+        <w:t>Payment service – Processes transactions and is linked with the external payment gateway to handle payment authorization.</w:t>
+      </w:r>
+    </w:p>
+    <w:p>
+      <w:pPr>
+        <w:spacing w:after="0" w:line="259" w:lineRule="auto"/>
+        <w:ind w:left="1440" w:firstLine="0"/>
+      </w:pPr>
+    </w:p>
+    <w:p>
+      <w:pPr>
+        <w:spacing w:after="0" w:line="259" w:lineRule="auto"/>
+        <w:ind w:left="1440" w:firstLine="0"/>
+      </w:pPr>
+      <w:r>
+        <w:t>Notification Service – Sends notifications about ticket details through a specified communication method.</w:t>
+      </w:r>
+    </w:p>
+    <w:p>
+      <w:pPr>
+        <w:spacing w:after="0" w:line="259" w:lineRule="auto"/>
+        <w:ind w:left="1440" w:firstLine="0"/>
+      </w:pPr>
+    </w:p>
+    <w:p>
+      <w:pPr>
+        <w:spacing w:after="0" w:line="259" w:lineRule="auto"/>
+        <w:ind w:left="1440" w:firstLine="0"/>
+      </w:pPr>
+      <w:r>
+        <w:t>Database – The main place where all system components and information storage will live.</w:t>
+      </w:r>
+    </w:p>
+    <w:p>
+      <w:pPr>
+        <w:spacing w:after="0" w:line="259" w:lineRule="auto"/>
+        <w:ind w:left="1440" w:firstLine="0"/>
+      </w:pPr>
+    </w:p>
+    <w:p>
+      <w:pPr>
+        <w:spacing w:after="0" w:line="259" w:lineRule="auto"/>
+        <w:ind w:left="1440" w:firstLine="0"/>
+      </w:pPr>
+      <w:r>
+        <w:t xml:space="preserve">Payment Gateway – Third party payment processor that will handle transactions and confirm successful payments to the payment service. </w:t>
+      </w:r>
+    </w:p>
+    <w:p>
+      <w:pPr>
         <w:spacing w:after="1" w:line="259" w:lineRule="auto"/>
         <w:ind w:left="1440" w:firstLine="0"/>
       </w:pPr>
@@ -19142,7 +19270,6 @@
         <w:rPr>
           <w:b/>
         </w:rPr>
-        <w:lastRenderedPageBreak/>
         <w:t xml:space="preserve"> </w:t>
       </w:r>
     </w:p>
@@ -19227,6 +19354,7 @@
         <w:rPr>
           <w:b/>
         </w:rPr>
+        <w:lastRenderedPageBreak/>
         <w:t xml:space="preserve">6.1.3.7 &lt;Payment class&gt; - Represents an internal record of the user’s transaction for a booking. Manages payment status and coordinate with the payment gateway for authorization.  </w:t>
       </w:r>
     </w:p>
@@ -19602,7 +19730,6 @@
         <w:rPr>
           <w:b/>
         </w:rPr>
-        <w:lastRenderedPageBreak/>
         <w:t>Movie playing – The movie currently being played in the showroom.</w:t>
       </w:r>
     </w:p>
@@ -19776,6 +19903,7 @@
         <w:rPr>
           <w:b/>
         </w:rPr>
+        <w:lastRenderedPageBreak/>
         <w:t>Status – The state of the transaction.</w:t>
       </w:r>
     </w:p>

</xml_diff>